<commit_message>
Dodanie projektu z IwM
</commit_message>
<xml_diff>
--- a/put_prów_lab/zadanie1/zadanie1-sprawko-mateusz-kreczmer-151736.docx
+++ b/put_prów_lab/zadanie1/zadanie1-sprawko-mateusz-kreczmer-151736.docx
@@ -1709,22 +1709,46 @@
         </w:rPr>
         <w:t>zmienne prywatne – x</w:t>
       </w:r>
-    </w:p>
-    <w:p>
-      <w:pPr>
-        <w:rPr>
-          <w:rFonts w:ascii="Arial" w:hAnsi="Arial" w:cs="Arial"/>
-          <w:sz w:val="24"/>
-          <w:szCs w:val="24"/>
-        </w:rPr>
-      </w:pPr>
-      <w:r>
-        <w:rPr>
-          <w:rFonts w:ascii="Arial" w:hAnsi="Arial" w:cs="Arial"/>
-          <w:sz w:val="24"/>
-          <w:szCs w:val="24"/>
-        </w:rPr>
-        <w:t>zmienne współdzielone – pi i sum</w:t>
+      <w:r>
+        <w:rPr>
+          <w:rFonts w:ascii="Arial" w:hAnsi="Arial" w:cs="Arial"/>
+          <w:sz w:val="24"/>
+          <w:szCs w:val="24"/>
+        </w:rPr>
+        <w:t>, i, num_steps, steps</w:t>
+      </w:r>
+    </w:p>
+    <w:p>
+      <w:pPr>
+        <w:rPr>
+          <w:rFonts w:ascii="Arial" w:hAnsi="Arial" w:cs="Arial"/>
+          <w:sz w:val="24"/>
+          <w:szCs w:val="24"/>
+        </w:rPr>
+      </w:pPr>
+      <w:r>
+        <w:rPr>
+          <w:rFonts w:ascii="Arial" w:hAnsi="Arial" w:cs="Arial"/>
+          <w:sz w:val="24"/>
+          <w:szCs w:val="24"/>
+        </w:rPr>
+        <w:t>zmienne współdzielone – pi</w:t>
+      </w:r>
+      <w:r>
+        <w:rPr>
+          <w:rFonts w:ascii="Arial" w:hAnsi="Arial" w:cs="Arial"/>
+          <w:sz w:val="24"/>
+          <w:szCs w:val="24"/>
+        </w:rPr>
+        <w:t>,</w:t>
+      </w:r>
+      <w:r>
+        <w:rPr>
+          <w:rFonts w:ascii="Arial" w:hAnsi="Arial" w:cs="Arial"/>
+          <w:sz w:val="24"/>
+          <w:szCs w:val="24"/>
+        </w:rPr>
+        <w:t xml:space="preserve"> sum</w:t>
       </w:r>
     </w:p>
     <w:p>
@@ -2106,7 +2130,6 @@
         </w:rPr>
         <w:t>‘</w:t>
       </w:r>
-      <w:proofErr w:type="spellStart"/>
       <w:r>
         <w:rPr>
           <w:rFonts w:ascii="Arial" w:hAnsi="Arial" w:cs="Arial"/>
@@ -2117,7 +2140,6 @@
         </w:rPr>
         <w:t>atomic</w:t>
       </w:r>
-      <w:proofErr w:type="spellEnd"/>
       <w:r>
         <w:rPr>
           <w:rFonts w:ascii="Arial" w:hAnsi="Arial" w:cs="Arial"/>
@@ -2183,7 +2205,6 @@
         </w:rPr>
         <w:t>‘</w:t>
       </w:r>
-      <w:proofErr w:type="spellStart"/>
       <w:r>
         <w:rPr>
           <w:rFonts w:ascii="Arial" w:hAnsi="Arial" w:cs="Arial"/>
@@ -2194,7 +2215,6 @@
         </w:rPr>
         <w:t>atomic</w:t>
       </w:r>
-      <w:proofErr w:type="spellEnd"/>
       <w:r>
         <w:rPr>
           <w:rFonts w:ascii="Arial" w:hAnsi="Arial" w:cs="Arial"/>
@@ -2244,7 +2264,6 @@
         </w:rPr>
         <w:t>Możemy także zaobserwować, że zwiększenie liczby wątków wprowadziło dodatkowy narzut synchronizacyjny i komunikacyjny, co zwiększyło czas przetwarzania. Ma to sens, ponieważ dyrektywa ‘</w:t>
       </w:r>
-      <w:proofErr w:type="spellStart"/>
       <w:r>
         <w:rPr>
           <w:rFonts w:ascii="Arial" w:hAnsi="Arial" w:cs="Arial"/>
@@ -2255,7 +2274,6 @@
         </w:rPr>
         <w:t>atomic</w:t>
       </w:r>
-      <w:proofErr w:type="spellEnd"/>
       <w:r>
         <w:rPr>
           <w:rFonts w:ascii="Arial" w:hAnsi="Arial" w:cs="Arial"/>
@@ -2320,9 +2338,33 @@
           <w:sz w:val="24"/>
           <w:szCs w:val="24"/>
         </w:rPr>
-        <w:t>‘</w:t>
-      </w:r>
-      <w:proofErr w:type="spellStart"/>
+        <w:t>‘sum_private’</w:t>
+      </w:r>
+      <w:r>
+        <w:rPr>
+          <w:rFonts w:ascii="Arial" w:hAnsi="Arial" w:cs="Arial"/>
+          <w:sz w:val="24"/>
+          <w:szCs w:val="24"/>
+        </w:rPr>
+        <w:t xml:space="preserve"> do obliczenia sumy częściowej. Zapewnia to, że każdy wątek niezależnie przetwarza swoją część danych.</w:t>
+      </w:r>
+    </w:p>
+    <w:p>
+      <w:pPr>
+        <w:rPr>
+          <w:rFonts w:ascii="Arial" w:hAnsi="Arial" w:cs="Arial"/>
+          <w:sz w:val="24"/>
+          <w:szCs w:val="24"/>
+        </w:rPr>
+      </w:pPr>
+      <w:r>
+        <w:rPr>
+          <w:rFonts w:ascii="Arial" w:hAnsi="Arial" w:cs="Arial"/>
+          <w:sz w:val="24"/>
+          <w:szCs w:val="24"/>
+        </w:rPr>
+        <w:t xml:space="preserve">Po zakończeniu pracy wszystkich wątków, ich wyniki są atomowo dodawane do zmiennej globalnej </w:t>
+      </w:r>
       <w:r>
         <w:rPr>
           <w:rFonts w:ascii="Arial" w:hAnsi="Arial" w:cs="Arial"/>
@@ -2331,75 +2373,7 @@
           <w:sz w:val="24"/>
           <w:szCs w:val="24"/>
         </w:rPr>
-        <w:t>sum_private</w:t>
-      </w:r>
-      <w:proofErr w:type="spellEnd"/>
-      <w:r>
-        <w:rPr>
-          <w:rFonts w:ascii="Arial" w:hAnsi="Arial" w:cs="Arial"/>
-          <w:i/>
-          <w:iCs/>
-          <w:sz w:val="24"/>
-          <w:szCs w:val="24"/>
-        </w:rPr>
-        <w:t>’</w:t>
-      </w:r>
-      <w:r>
-        <w:rPr>
-          <w:rFonts w:ascii="Arial" w:hAnsi="Arial" w:cs="Arial"/>
-          <w:sz w:val="24"/>
-          <w:szCs w:val="24"/>
-        </w:rPr>
-        <w:t xml:space="preserve"> do obliczenia sumy częściowej. Zapewnia to, że każdy wątek niezależnie przetwarza swoją część danych.</w:t>
-      </w:r>
-    </w:p>
-    <w:p>
-      <w:pPr>
-        <w:rPr>
-          <w:rFonts w:ascii="Arial" w:hAnsi="Arial" w:cs="Arial"/>
-          <w:sz w:val="24"/>
-          <w:szCs w:val="24"/>
-        </w:rPr>
-      </w:pPr>
-      <w:r>
-        <w:rPr>
-          <w:rFonts w:ascii="Arial" w:hAnsi="Arial" w:cs="Arial"/>
-          <w:sz w:val="24"/>
-          <w:szCs w:val="24"/>
-        </w:rPr>
-        <w:t xml:space="preserve">Po zakończeniu pracy wszystkich wątków, ich wyniki są atomowo dodawane do zmiennej globalnej </w:t>
-      </w:r>
-      <w:r>
-        <w:rPr>
-          <w:rFonts w:ascii="Arial" w:hAnsi="Arial" w:cs="Arial"/>
-          <w:i/>
-          <w:iCs/>
-          <w:sz w:val="24"/>
-          <w:szCs w:val="24"/>
-        </w:rPr>
-        <w:t>‘</w:t>
-      </w:r>
-      <w:proofErr w:type="spellStart"/>
-      <w:r>
-        <w:rPr>
-          <w:rFonts w:ascii="Arial" w:hAnsi="Arial" w:cs="Arial"/>
-          <w:i/>
-          <w:iCs/>
-          <w:sz w:val="24"/>
-          <w:szCs w:val="24"/>
-        </w:rPr>
-        <w:t>pi_total</w:t>
-      </w:r>
-      <w:proofErr w:type="spellEnd"/>
-      <w:r>
-        <w:rPr>
-          <w:rFonts w:ascii="Arial" w:hAnsi="Arial" w:cs="Arial"/>
-          <w:i/>
-          <w:iCs/>
-          <w:sz w:val="24"/>
-          <w:szCs w:val="24"/>
-        </w:rPr>
-        <w:t>’</w:t>
+        <w:t>‘pi_total’</w:t>
       </w:r>
       <w:r>
         <w:rPr>
@@ -2546,9 +2520,16 @@
           <w:sz w:val="24"/>
           <w:szCs w:val="24"/>
         </w:rPr>
-        <w:t>‘</w:t>
-      </w:r>
-      <w:proofErr w:type="spellStart"/>
+        <w:t>‘reduction(+:pi)’</w:t>
+      </w:r>
+      <w:r>
+        <w:rPr>
+          <w:rFonts w:ascii="Arial" w:hAnsi="Arial" w:cs="Arial"/>
+          <w:sz w:val="24"/>
+          <w:szCs w:val="24"/>
+        </w:rPr>
+        <w:t xml:space="preserve"> przy dyrektywie </w:t>
+      </w:r>
       <w:r>
         <w:rPr>
           <w:rFonts w:ascii="Arial" w:hAnsi="Arial" w:cs="Arial"/>
@@ -2557,9 +2538,33 @@
           <w:sz w:val="24"/>
           <w:szCs w:val="24"/>
         </w:rPr>
-        <w:t>reduction</w:t>
-      </w:r>
-      <w:proofErr w:type="spellEnd"/>
+        <w:t>‘parallel for’</w:t>
+      </w:r>
+      <w:r>
+        <w:rPr>
+          <w:rFonts w:ascii="Arial" w:hAnsi="Arial" w:cs="Arial"/>
+          <w:sz w:val="24"/>
+          <w:szCs w:val="24"/>
+        </w:rPr>
+        <w:t>, każdy wątek automatycznie sumuje swoje lokalne sumy częściowe do zmiennej pi, co eliminuje potrzebę ręcznego scalania wyników.</w:t>
+      </w:r>
+    </w:p>
+    <w:p>
+      <w:pPr>
+        <w:rPr>
+          <w:rFonts w:ascii="Arial" w:hAnsi="Arial" w:cs="Arial"/>
+          <w:sz w:val="24"/>
+          <w:szCs w:val="24"/>
+        </w:rPr>
+      </w:pPr>
+      <w:r>
+        <w:rPr>
+          <w:rFonts w:ascii="Arial" w:hAnsi="Arial" w:cs="Arial"/>
+          <w:sz w:val="24"/>
+          <w:szCs w:val="24"/>
+        </w:rPr>
+        <w:t xml:space="preserve">Wykorzystanie klauzuli </w:t>
+      </w:r>
       <w:r>
         <w:rPr>
           <w:rFonts w:ascii="Arial" w:hAnsi="Arial" w:cs="Arial"/>
@@ -2568,15 +2573,15 @@
           <w:sz w:val="24"/>
           <w:szCs w:val="24"/>
         </w:rPr>
-        <w:t>(+:pi)’</w:t>
-      </w:r>
-      <w:r>
-        <w:rPr>
-          <w:rFonts w:ascii="Arial" w:hAnsi="Arial" w:cs="Arial"/>
-          <w:sz w:val="24"/>
-          <w:szCs w:val="24"/>
-        </w:rPr>
-        <w:t xml:space="preserve"> przy dyrektywie </w:t>
+        <w:t>‘reduction’</w:t>
+      </w:r>
+      <w:r>
+        <w:rPr>
+          <w:rFonts w:ascii="Arial" w:hAnsi="Arial" w:cs="Arial"/>
+          <w:sz w:val="24"/>
+          <w:szCs w:val="24"/>
+        </w:rPr>
+        <w:t xml:space="preserve"> znacznie zmniejsza liczbę dostępów do pamięci w porównaniu do użycia dyrektywy </w:t>
       </w:r>
       <w:r>
         <w:rPr>
@@ -2586,126 +2591,7 @@
           <w:sz w:val="24"/>
           <w:szCs w:val="24"/>
         </w:rPr>
-        <w:t>‘</w:t>
-      </w:r>
-      <w:proofErr w:type="spellStart"/>
-      <w:r>
-        <w:rPr>
-          <w:rFonts w:ascii="Arial" w:hAnsi="Arial" w:cs="Arial"/>
-          <w:i/>
-          <w:iCs/>
-          <w:sz w:val="24"/>
-          <w:szCs w:val="24"/>
-        </w:rPr>
-        <w:t>parallel</w:t>
-      </w:r>
-      <w:proofErr w:type="spellEnd"/>
-      <w:r>
-        <w:rPr>
-          <w:rFonts w:ascii="Arial" w:hAnsi="Arial" w:cs="Arial"/>
-          <w:i/>
-          <w:iCs/>
-          <w:sz w:val="24"/>
-          <w:szCs w:val="24"/>
-        </w:rPr>
-        <w:t xml:space="preserve"> for’</w:t>
-      </w:r>
-      <w:r>
-        <w:rPr>
-          <w:rFonts w:ascii="Arial" w:hAnsi="Arial" w:cs="Arial"/>
-          <w:sz w:val="24"/>
-          <w:szCs w:val="24"/>
-        </w:rPr>
-        <w:t>, każdy wątek automatycznie sumuje swoje lokalne sumy częściowe do zmiennej pi, co eliminuje potrzebę ręcznego scalania wyników.</w:t>
-      </w:r>
-    </w:p>
-    <w:p>
-      <w:pPr>
-        <w:rPr>
-          <w:rFonts w:ascii="Arial" w:hAnsi="Arial" w:cs="Arial"/>
-          <w:sz w:val="24"/>
-          <w:szCs w:val="24"/>
-        </w:rPr>
-      </w:pPr>
-      <w:r>
-        <w:rPr>
-          <w:rFonts w:ascii="Arial" w:hAnsi="Arial" w:cs="Arial"/>
-          <w:sz w:val="24"/>
-          <w:szCs w:val="24"/>
-        </w:rPr>
-        <w:t xml:space="preserve">Wykorzystanie klauzuli </w:t>
-      </w:r>
-      <w:r>
-        <w:rPr>
-          <w:rFonts w:ascii="Arial" w:hAnsi="Arial" w:cs="Arial"/>
-          <w:i/>
-          <w:iCs/>
-          <w:sz w:val="24"/>
-          <w:szCs w:val="24"/>
-        </w:rPr>
-        <w:t>‘</w:t>
-      </w:r>
-      <w:proofErr w:type="spellStart"/>
-      <w:r>
-        <w:rPr>
-          <w:rFonts w:ascii="Arial" w:hAnsi="Arial" w:cs="Arial"/>
-          <w:i/>
-          <w:iCs/>
-          <w:sz w:val="24"/>
-          <w:szCs w:val="24"/>
-        </w:rPr>
-        <w:t>reduction</w:t>
-      </w:r>
-      <w:proofErr w:type="spellEnd"/>
-      <w:r>
-        <w:rPr>
-          <w:rFonts w:ascii="Arial" w:hAnsi="Arial" w:cs="Arial"/>
-          <w:i/>
-          <w:iCs/>
-          <w:sz w:val="24"/>
-          <w:szCs w:val="24"/>
-        </w:rPr>
-        <w:t>’</w:t>
-      </w:r>
-      <w:r>
-        <w:rPr>
-          <w:rFonts w:ascii="Arial" w:hAnsi="Arial" w:cs="Arial"/>
-          <w:sz w:val="24"/>
-          <w:szCs w:val="24"/>
-        </w:rPr>
-        <w:t xml:space="preserve"> znacznie zmniejsza liczbę dostępów do pamięci w porównaniu do użycia dyrektywy </w:t>
-      </w:r>
-      <w:r>
-        <w:rPr>
-          <w:rFonts w:ascii="Arial" w:hAnsi="Arial" w:cs="Arial"/>
-          <w:i/>
-          <w:iCs/>
-          <w:sz w:val="24"/>
-          <w:szCs w:val="24"/>
-        </w:rPr>
-        <w:t>‘</w:t>
-      </w:r>
-      <w:proofErr w:type="spellStart"/>
-      <w:r>
-        <w:rPr>
-          <w:rFonts w:ascii="Arial" w:hAnsi="Arial" w:cs="Arial"/>
-          <w:i/>
-          <w:iCs/>
-          <w:sz w:val="24"/>
-          <w:szCs w:val="24"/>
-        </w:rPr>
-        <w:t>atomic</w:t>
-      </w:r>
-      <w:proofErr w:type="spellEnd"/>
-      <w:r>
-        <w:rPr>
-          <w:rFonts w:ascii="Arial" w:hAnsi="Arial" w:cs="Arial"/>
-          <w:i/>
-          <w:iCs/>
-          <w:sz w:val="24"/>
-          <w:szCs w:val="24"/>
-        </w:rPr>
-        <w:t>’</w:t>
+        <w:t>‘atomic’</w:t>
       </w:r>
       <w:r>
         <w:rPr>
@@ -2816,51 +2702,7 @@
           <w:sz w:val="24"/>
           <w:szCs w:val="24"/>
         </w:rPr>
-        <w:t>‘</w:t>
-      </w:r>
-      <w:proofErr w:type="spellStart"/>
-      <w:r>
-        <w:rPr>
-          <w:rFonts w:ascii="Arial" w:hAnsi="Arial" w:cs="Arial"/>
-          <w:i/>
-          <w:iCs/>
-          <w:sz w:val="24"/>
-          <w:szCs w:val="24"/>
-        </w:rPr>
-        <w:t>false</w:t>
-      </w:r>
-      <w:proofErr w:type="spellEnd"/>
-      <w:r>
-        <w:rPr>
-          <w:rFonts w:ascii="Arial" w:hAnsi="Arial" w:cs="Arial"/>
-          <w:i/>
-          <w:iCs/>
-          <w:sz w:val="24"/>
-          <w:szCs w:val="24"/>
-        </w:rPr>
-        <w:t xml:space="preserve"> </w:t>
-      </w:r>
-      <w:proofErr w:type="spellStart"/>
-      <w:r>
-        <w:rPr>
-          <w:rFonts w:ascii="Arial" w:hAnsi="Arial" w:cs="Arial"/>
-          <w:i/>
-          <w:iCs/>
-          <w:sz w:val="24"/>
-          <w:szCs w:val="24"/>
-        </w:rPr>
-        <w:t>sharing</w:t>
-      </w:r>
-      <w:proofErr w:type="spellEnd"/>
-      <w:r>
-        <w:rPr>
-          <w:rFonts w:ascii="Arial" w:hAnsi="Arial" w:cs="Arial"/>
-          <w:i/>
-          <w:iCs/>
-          <w:sz w:val="24"/>
-          <w:szCs w:val="24"/>
-        </w:rPr>
-        <w:t>’</w:t>
+        <w:t>‘false sharing’</w:t>
       </w:r>
       <w:r>
         <w:rPr>
@@ -2997,79 +2839,7 @@
           <w:sz w:val="24"/>
           <w:szCs w:val="24"/>
         </w:rPr>
-        <w:t xml:space="preserve"> obliczenia na dwóch sąsiednich słowach tablicy. Przykładowo, w pierwszej iteracji oba wątki pracują na elementach tablicy </w:t>
-      </w:r>
-      <w:proofErr w:type="spellStart"/>
-      <w:r>
-        <w:rPr>
-          <w:rFonts w:ascii="Arial" w:hAnsi="Arial" w:cs="Arial"/>
-          <w:sz w:val="24"/>
-          <w:szCs w:val="24"/>
-        </w:rPr>
-        <w:t>tab</w:t>
-      </w:r>
-      <w:proofErr w:type="spellEnd"/>
-      <w:r>
-        <w:rPr>
-          <w:rFonts w:ascii="Arial" w:hAnsi="Arial" w:cs="Arial"/>
-          <w:sz w:val="24"/>
-          <w:szCs w:val="24"/>
-        </w:rPr>
-        <w:t xml:space="preserve">[0] i </w:t>
-      </w:r>
-      <w:proofErr w:type="spellStart"/>
-      <w:r>
-        <w:rPr>
-          <w:rFonts w:ascii="Arial" w:hAnsi="Arial" w:cs="Arial"/>
-          <w:sz w:val="24"/>
-          <w:szCs w:val="24"/>
-        </w:rPr>
-        <w:t>tab</w:t>
-      </w:r>
-      <w:proofErr w:type="spellEnd"/>
-      <w:r>
-        <w:rPr>
-          <w:rFonts w:ascii="Arial" w:hAnsi="Arial" w:cs="Arial"/>
-          <w:sz w:val="24"/>
-          <w:szCs w:val="24"/>
-        </w:rPr>
-        <w:t xml:space="preserve">[1], w drugiej iteracji na </w:t>
-      </w:r>
-      <w:proofErr w:type="spellStart"/>
-      <w:r>
-        <w:rPr>
-          <w:rFonts w:ascii="Arial" w:hAnsi="Arial" w:cs="Arial"/>
-          <w:sz w:val="24"/>
-          <w:szCs w:val="24"/>
-        </w:rPr>
-        <w:t>tab</w:t>
-      </w:r>
-      <w:proofErr w:type="spellEnd"/>
-      <w:r>
-        <w:rPr>
-          <w:rFonts w:ascii="Arial" w:hAnsi="Arial" w:cs="Arial"/>
-          <w:sz w:val="24"/>
-          <w:szCs w:val="24"/>
-        </w:rPr>
-        <w:t xml:space="preserve">[1] i </w:t>
-      </w:r>
-      <w:proofErr w:type="spellStart"/>
-      <w:r>
-        <w:rPr>
-          <w:rFonts w:ascii="Arial" w:hAnsi="Arial" w:cs="Arial"/>
-          <w:sz w:val="24"/>
-          <w:szCs w:val="24"/>
-        </w:rPr>
-        <w:t>tab</w:t>
-      </w:r>
-      <w:proofErr w:type="spellEnd"/>
-      <w:r>
-        <w:rPr>
-          <w:rFonts w:ascii="Arial" w:hAnsi="Arial" w:cs="Arial"/>
-          <w:sz w:val="24"/>
-          <w:szCs w:val="24"/>
-        </w:rPr>
-        <w:t xml:space="preserve">[2], itd. Dzięki temu, </w:t>
+        <w:t xml:space="preserve"> obliczenia na dwóch sąsiednich słowach tablicy. Przykładowo, w pierwszej iteracji oba wątki pracują na elementach tablicy tab[0] i tab[1], w drugiej iteracji na tab[1] i tab[2], itd. Dzięki temu, </w:t>
       </w:r>
       <w:r>
         <w:rPr>
@@ -3144,9 +2914,8 @@
           <w:sz w:val="24"/>
           <w:szCs w:val="24"/>
         </w:rPr>
-        <w:t>‘</w:t>
-      </w:r>
-      <w:proofErr w:type="spellStart"/>
+        <w:t>‘false sharing</w:t>
+      </w:r>
       <w:r>
         <w:rPr>
           <w:rFonts w:ascii="Arial" w:hAnsi="Arial" w:cs="Arial"/>
@@ -3155,9 +2924,8 @@
           <w:sz w:val="24"/>
           <w:szCs w:val="24"/>
         </w:rPr>
-        <w:t>false</w:t>
-      </w:r>
-      <w:proofErr w:type="spellEnd"/>
+        <w:t>u</w:t>
+      </w:r>
       <w:r>
         <w:rPr>
           <w:rFonts w:ascii="Arial" w:hAnsi="Arial" w:cs="Arial"/>
@@ -3166,56 +2934,24 @@
           <w:sz w:val="24"/>
           <w:szCs w:val="24"/>
         </w:rPr>
+        <w:t>’</w:t>
+      </w:r>
+      <w:r>
+        <w:rPr>
+          <w:rFonts w:ascii="Arial" w:hAnsi="Arial" w:cs="Arial"/>
+          <w:sz w:val="24"/>
+          <w:szCs w:val="24"/>
+        </w:rPr>
+        <w:t>. Słowa, na których operuje każdy wątek, są od siebie oddalone o co najmniej jedno słowo tablicy. W rezultacie, mimo że wątki mogą dzielić tę samą linię pamięci podręcznej procesora, to nie następuje konflikt między nimi, ponieważ operują na różnych danych.</w:t>
+      </w:r>
+      <w:r>
+        <w:rPr>
+          <w:rFonts w:ascii="Arial" w:hAnsi="Arial" w:cs="Arial"/>
+          <w:sz w:val="24"/>
+          <w:szCs w:val="24"/>
+        </w:rPr>
         <w:t xml:space="preserve"> </w:t>
       </w:r>
-      <w:proofErr w:type="spellStart"/>
-      <w:r>
-        <w:rPr>
-          <w:rFonts w:ascii="Arial" w:hAnsi="Arial" w:cs="Arial"/>
-          <w:i/>
-          <w:iCs/>
-          <w:sz w:val="24"/>
-          <w:szCs w:val="24"/>
-        </w:rPr>
-        <w:t>sharing</w:t>
-      </w:r>
-      <w:r>
-        <w:rPr>
-          <w:rFonts w:ascii="Arial" w:hAnsi="Arial" w:cs="Arial"/>
-          <w:i/>
-          <w:iCs/>
-          <w:sz w:val="24"/>
-          <w:szCs w:val="24"/>
-        </w:rPr>
-        <w:t>u</w:t>
-      </w:r>
-      <w:proofErr w:type="spellEnd"/>
-      <w:r>
-        <w:rPr>
-          <w:rFonts w:ascii="Arial" w:hAnsi="Arial" w:cs="Arial"/>
-          <w:i/>
-          <w:iCs/>
-          <w:sz w:val="24"/>
-          <w:szCs w:val="24"/>
-        </w:rPr>
-        <w:t>’</w:t>
-      </w:r>
-      <w:r>
-        <w:rPr>
-          <w:rFonts w:ascii="Arial" w:hAnsi="Arial" w:cs="Arial"/>
-          <w:sz w:val="24"/>
-          <w:szCs w:val="24"/>
-        </w:rPr>
-        <w:t>. Słowa, na których operuje każdy wątek, są od siebie oddalone o co najmniej jedno słowo tablicy. W rezultacie, mimo że wątki mogą dzielić tę samą linię pamięci podręcznej procesora, to nie następuje konflikt między nimi, ponieważ operują na różnych danych.</w:t>
-      </w:r>
-      <w:r>
-        <w:rPr>
-          <w:rFonts w:ascii="Arial" w:hAnsi="Arial" w:cs="Arial"/>
-          <w:sz w:val="24"/>
-          <w:szCs w:val="24"/>
-        </w:rPr>
-        <w:t xml:space="preserve"> </w:t>
-      </w:r>
     </w:p>
     <w:p>
       <w:pPr>
@@ -3247,43 +2983,7 @@
           <w:sz w:val="24"/>
           <w:szCs w:val="24"/>
         </w:rPr>
-        <w:t xml:space="preserve">, ponieważ wątki operują na danych, które znajdują się na różnych liniach pamięci podręcznej procesora, co minimalizuje występowanie </w:t>
-      </w:r>
-      <w:proofErr w:type="spellStart"/>
-      <w:r>
-        <w:rPr>
-          <w:rFonts w:ascii="Arial" w:hAnsi="Arial" w:cs="Arial"/>
-          <w:sz w:val="24"/>
-          <w:szCs w:val="24"/>
-        </w:rPr>
-        <w:t>false</w:t>
-      </w:r>
-      <w:proofErr w:type="spellEnd"/>
-      <w:r>
-        <w:rPr>
-          <w:rFonts w:ascii="Arial" w:hAnsi="Arial" w:cs="Arial"/>
-          <w:sz w:val="24"/>
-          <w:szCs w:val="24"/>
-        </w:rPr>
-        <w:t xml:space="preserve"> </w:t>
-      </w:r>
-      <w:proofErr w:type="spellStart"/>
-      <w:r>
-        <w:rPr>
-          <w:rFonts w:ascii="Arial" w:hAnsi="Arial" w:cs="Arial"/>
-          <w:sz w:val="24"/>
-          <w:szCs w:val="24"/>
-        </w:rPr>
-        <w:t>sharingu</w:t>
-      </w:r>
-      <w:proofErr w:type="spellEnd"/>
-      <w:r>
-        <w:rPr>
-          <w:rFonts w:ascii="Arial" w:hAnsi="Arial" w:cs="Arial"/>
-          <w:sz w:val="24"/>
-          <w:szCs w:val="24"/>
-        </w:rPr>
-        <w:t>.</w:t>
+        <w:t>, ponieważ wątki operują na danych, które znajdują się na różnych liniach pamięci podręcznej procesora, co minimalizuje występowanie false sharingu.</w:t>
       </w:r>
     </w:p>
     <w:p>

</xml_diff>